<commit_message>
Revisión de la semana 3
</commit_message>
<xml_diff>
--- a/docs/NoteBook/Working notes and documents/SRS.docx
+++ b/docs/NoteBook/Working notes and documents/SRS.docx
@@ -1,6 +1,6 @@
 
 <file path=word/document.xml><?xml version="1.0" encoding="utf-8"?>
-<w:document xmlns:wpc="http://schemas.microsoft.com/office/word/2010/wordprocessingCanvas" xmlns:mc="http://schemas.openxmlformats.org/markup-compatibility/2006" xmlns:o="urn:schemas-microsoft-com:office:office" xmlns:r="http://schemas.openxmlformats.org/officeDocument/2006/relationships" xmlns:m="http://schemas.openxmlformats.org/officeDocument/2006/math" xmlns:v="urn:schemas-microsoft-com:vml" xmlns:wp14="http://schemas.microsoft.com/office/word/2010/wordprocessingDrawing" xmlns:wp="http://schemas.openxmlformats.org/drawingml/2006/wordprocessingDrawing" xmlns:w10="urn:schemas-microsoft-com:office:word" xmlns:w="http://schemas.openxmlformats.org/wordprocessingml/2006/main" xmlns:w14="http://schemas.microsoft.com/office/word/2010/wordml" xmlns:wpg="http://schemas.microsoft.com/office/word/2010/wordprocessingGroup" xmlns:wpi="http://schemas.microsoft.com/office/word/2010/wordprocessingInk" xmlns:wne="http://schemas.microsoft.com/office/word/2006/wordml" xmlns:wps="http://schemas.microsoft.com/office/word/2010/wordprocessingShape" mc:Ignorable="w14 wp14">
+<w:document xmlns:ve="http://schemas.openxmlformats.org/markup-compatibility/2006" xmlns:o="urn:schemas-microsoft-com:office:office" xmlns:r="http://schemas.openxmlformats.org/officeDocument/2006/relationships" xmlns:m="http://schemas.openxmlformats.org/officeDocument/2006/math" xmlns:v="urn:schemas-microsoft-com:vml" xmlns:wp="http://schemas.openxmlformats.org/drawingml/2006/wordprocessingDrawing" xmlns:w10="urn:schemas-microsoft-com:office:word" xmlns:w="http://schemas.openxmlformats.org/wordprocessingml/2006/main" xmlns:wne="http://schemas.microsoft.com/office/word/2006/wordml">
   <w:body>
     <w:p>
       <w:pPr>
@@ -52,7 +52,7 @@
       <w:tblPr>
         <w:tblStyle w:val="Sombreadoclaro-nfasis5"/>
         <w:tblW w:w="5000" w:type="pct"/>
-        <w:tblLook w:val="04A0" w:firstRow="1" w:lastRow="0" w:firstColumn="1" w:lastColumn="0" w:noHBand="0" w:noVBand="1"/>
+        <w:tblLook w:val="04A0"/>
       </w:tblPr>
       <w:tblGrid>
         <w:gridCol w:w="3173"/>
@@ -61,11 +61,11 @@
       </w:tblGrid>
       <w:tr>
         <w:trPr>
-          <w:cnfStyle w:val="100000000000" w:firstRow="1" w:lastRow="0" w:firstColumn="0" w:lastColumn="0" w:oddVBand="0" w:evenVBand="0" w:oddHBand="0" w:evenHBand="0" w:firstRowFirstColumn="0" w:firstRowLastColumn="0" w:lastRowFirstColumn="0" w:lastRowLastColumn="0"/>
+          <w:cnfStyle w:val="100000000000"/>
         </w:trPr>
         <w:tc>
           <w:tcPr>
-            <w:cnfStyle w:val="001000000000" w:firstRow="0" w:lastRow="0" w:firstColumn="1" w:lastColumn="0" w:oddVBand="0" w:evenVBand="0" w:oddHBand="0" w:evenHBand="0" w:firstRowFirstColumn="0" w:firstRowLastColumn="0" w:lastRowFirstColumn="0" w:lastRowLastColumn="0"/>
+            <w:cnfStyle w:val="001000000000"/>
             <w:tcW w:w="1752" w:type="pct"/>
           </w:tcPr>
           <w:p>
@@ -88,7 +88,7 @@
           </w:tcPr>
           <w:p>
             <w:pPr>
-              <w:cnfStyle w:val="100000000000" w:firstRow="1" w:lastRow="0" w:firstColumn="0" w:lastColumn="0" w:oddVBand="0" w:evenVBand="0" w:oddHBand="0" w:evenHBand="0" w:firstRowFirstColumn="0" w:firstRowLastColumn="0" w:lastRowFirstColumn="0" w:lastRowLastColumn="0"/>
+              <w:cnfStyle w:val="100000000000"/>
               <w:rPr>
                 <w:lang w:val="es-ES_tradnl"/>
               </w:rPr>
@@ -107,7 +107,7 @@
           </w:tcPr>
           <w:p>
             <w:pPr>
-              <w:cnfStyle w:val="100000000000" w:firstRow="1" w:lastRow="0" w:firstColumn="0" w:lastColumn="0" w:oddVBand="0" w:evenVBand="0" w:oddHBand="0" w:evenHBand="0" w:firstRowFirstColumn="0" w:firstRowLastColumn="0" w:lastRowFirstColumn="0" w:lastRowLastColumn="0"/>
+              <w:cnfStyle w:val="100000000000"/>
               <w:rPr>
                 <w:lang w:val="es-ES_tradnl"/>
               </w:rPr>
@@ -123,11 +123,11 @@
       </w:tr>
       <w:tr>
         <w:trPr>
-          <w:cnfStyle w:val="000000100000" w:firstRow="0" w:lastRow="0" w:firstColumn="0" w:lastColumn="0" w:oddVBand="0" w:evenVBand="0" w:oddHBand="1" w:evenHBand="0" w:firstRowFirstColumn="0" w:firstRowLastColumn="0" w:lastRowFirstColumn="0" w:lastRowLastColumn="0"/>
+          <w:cnfStyle w:val="000000100000"/>
         </w:trPr>
         <w:tc>
           <w:tcPr>
-            <w:cnfStyle w:val="001000000000" w:firstRow="0" w:lastRow="0" w:firstColumn="1" w:lastColumn="0" w:oddVBand="0" w:evenVBand="0" w:oddHBand="0" w:evenHBand="0" w:firstRowFirstColumn="0" w:firstRowLastColumn="0" w:lastRowFirstColumn="0" w:lastRowLastColumn="0"/>
+            <w:cnfStyle w:val="001000000000"/>
             <w:tcW w:w="1752" w:type="pct"/>
           </w:tcPr>
           <w:p>
@@ -150,7 +150,7 @@
           </w:tcPr>
           <w:p>
             <w:pPr>
-              <w:cnfStyle w:val="000000100000" w:firstRow="0" w:lastRow="0" w:firstColumn="0" w:lastColumn="0" w:oddVBand="0" w:evenVBand="0" w:oddHBand="1" w:evenHBand="0" w:firstRowFirstColumn="0" w:firstRowLastColumn="0" w:lastRowFirstColumn="0" w:lastRowLastColumn="0"/>
+              <w:cnfStyle w:val="000000100000"/>
               <w:rPr>
                 <w:lang w:val="es-ES_tradnl"/>
               </w:rPr>
@@ -169,7 +169,7 @@
           </w:tcPr>
           <w:p>
             <w:pPr>
-              <w:cnfStyle w:val="000000100000" w:firstRow="0" w:lastRow="0" w:firstColumn="0" w:lastColumn="0" w:oddVBand="0" w:evenVBand="0" w:oddHBand="1" w:evenHBand="0" w:firstRowFirstColumn="0" w:firstRowLastColumn="0" w:lastRowFirstColumn="0" w:lastRowLastColumn="0"/>
+              <w:cnfStyle w:val="000000100000"/>
               <w:rPr>
                 <w:lang w:val="es-ES_tradnl"/>
               </w:rPr>
@@ -186,7 +186,7 @@
       <w:tr>
         <w:tc>
           <w:tcPr>
-            <w:cnfStyle w:val="001000000000" w:firstRow="0" w:lastRow="0" w:firstColumn="1" w:lastColumn="0" w:oddVBand="0" w:evenVBand="0" w:oddHBand="0" w:evenHBand="0" w:firstRowFirstColumn="0" w:firstRowLastColumn="0" w:lastRowFirstColumn="0" w:lastRowLastColumn="0"/>
+            <w:cnfStyle w:val="001000000000"/>
             <w:tcW w:w="1752" w:type="pct"/>
           </w:tcPr>
           <w:p>
@@ -209,7 +209,7 @@
           </w:tcPr>
           <w:p>
             <w:pPr>
-              <w:cnfStyle w:val="000000000000" w:firstRow="0" w:lastRow="0" w:firstColumn="0" w:lastColumn="0" w:oddVBand="0" w:evenVBand="0" w:oddHBand="0" w:evenHBand="0" w:firstRowFirstColumn="0" w:firstRowLastColumn="0" w:lastRowFirstColumn="0" w:lastRowLastColumn="0"/>
+              <w:cnfStyle w:val="000000000000"/>
               <w:rPr>
                 <w:lang w:val="es-ES_tradnl"/>
               </w:rPr>
@@ -223,7 +223,7 @@
           </w:p>
           <w:p>
             <w:pPr>
-              <w:cnfStyle w:val="000000000000" w:firstRow="0" w:lastRow="0" w:firstColumn="0" w:lastColumn="0" w:oddVBand="0" w:evenVBand="0" w:oddHBand="0" w:evenHBand="0" w:firstRowFirstColumn="0" w:firstRowLastColumn="0" w:lastRowFirstColumn="0" w:lastRowLastColumn="0"/>
+              <w:cnfStyle w:val="000000000000"/>
               <w:rPr>
                 <w:lang w:val="es-ES_tradnl"/>
               </w:rPr>
@@ -259,7 +259,7 @@
           </w:p>
           <w:p>
             <w:pPr>
-              <w:cnfStyle w:val="000000000000" w:firstRow="0" w:lastRow="0" w:firstColumn="0" w:lastColumn="0" w:oddVBand="0" w:evenVBand="0" w:oddHBand="0" w:evenHBand="0" w:firstRowFirstColumn="0" w:firstRowLastColumn="0" w:lastRowFirstColumn="0" w:lastRowLastColumn="0"/>
+              <w:cnfStyle w:val="000000000000"/>
               <w:rPr>
                 <w:lang w:val="es-ES_tradnl"/>
               </w:rPr>
@@ -273,7 +273,7 @@
           </w:p>
           <w:p>
             <w:pPr>
-              <w:cnfStyle w:val="000000000000" w:firstRow="0" w:lastRow="0" w:firstColumn="0" w:lastColumn="0" w:oddVBand="0" w:evenVBand="0" w:oddHBand="0" w:evenHBand="0" w:firstRowFirstColumn="0" w:firstRowLastColumn="0" w:lastRowFirstColumn="0" w:lastRowLastColumn="0"/>
+              <w:cnfStyle w:val="000000000000"/>
               <w:rPr>
                 <w:lang w:val="es-ES_tradnl"/>
               </w:rPr>
@@ -299,7 +299,7 @@
           </w:p>
           <w:p>
             <w:pPr>
-              <w:cnfStyle w:val="000000000000" w:firstRow="0" w:lastRow="0" w:firstColumn="0" w:lastColumn="0" w:oddVBand="0" w:evenVBand="0" w:oddHBand="0" w:evenHBand="0" w:firstRowFirstColumn="0" w:firstRowLastColumn="0" w:lastRowFirstColumn="0" w:lastRowLastColumn="0"/>
+              <w:cnfStyle w:val="000000000000"/>
               <w:rPr>
                 <w:lang w:val="es-ES_tradnl"/>
               </w:rPr>
@@ -335,7 +335,7 @@
           </w:p>
           <w:p>
             <w:pPr>
-              <w:cnfStyle w:val="000000000000" w:firstRow="0" w:lastRow="0" w:firstColumn="0" w:lastColumn="0" w:oddVBand="0" w:evenVBand="0" w:oddHBand="0" w:evenHBand="0" w:firstRowFirstColumn="0" w:firstRowLastColumn="0" w:lastRowFirstColumn="0" w:lastRowLastColumn="0"/>
+              <w:cnfStyle w:val="000000000000"/>
               <w:rPr>
                 <w:lang w:val="es-ES_tradnl"/>
               </w:rPr>
@@ -362,7 +362,7 @@
           </w:tcPr>
           <w:p>
             <w:pPr>
-              <w:cnfStyle w:val="000000000000" w:firstRow="0" w:lastRow="0" w:firstColumn="0" w:lastColumn="0" w:oddVBand="0" w:evenVBand="0" w:oddHBand="0" w:evenHBand="0" w:firstRowFirstColumn="0" w:firstRowLastColumn="0" w:lastRowFirstColumn="0" w:lastRowLastColumn="0"/>
+              <w:cnfStyle w:val="000000000000"/>
               <w:rPr>
                 <w:lang w:val="es-ES_tradnl"/>
               </w:rPr>
@@ -378,11 +378,11 @@
       </w:tr>
       <w:tr>
         <w:trPr>
-          <w:cnfStyle w:val="000000100000" w:firstRow="0" w:lastRow="0" w:firstColumn="0" w:lastColumn="0" w:oddVBand="0" w:evenVBand="0" w:oddHBand="1" w:evenHBand="0" w:firstRowFirstColumn="0" w:firstRowLastColumn="0" w:lastRowFirstColumn="0" w:lastRowLastColumn="0"/>
+          <w:cnfStyle w:val="000000100000"/>
         </w:trPr>
         <w:tc>
           <w:tcPr>
-            <w:cnfStyle w:val="001000000000" w:firstRow="0" w:lastRow="0" w:firstColumn="1" w:lastColumn="0" w:oddVBand="0" w:evenVBand="0" w:oddHBand="0" w:evenHBand="0" w:firstRowFirstColumn="0" w:firstRowLastColumn="0" w:lastRowFirstColumn="0" w:lastRowLastColumn="0"/>
+            <w:cnfStyle w:val="001000000000"/>
             <w:tcW w:w="1752" w:type="pct"/>
           </w:tcPr>
           <w:p>
@@ -405,7 +405,7 @@
           </w:tcPr>
           <w:p>
             <w:pPr>
-              <w:cnfStyle w:val="000000100000" w:firstRow="0" w:lastRow="0" w:firstColumn="0" w:lastColumn="0" w:oddVBand="0" w:evenVBand="0" w:oddHBand="1" w:evenHBand="0" w:firstRowFirstColumn="0" w:firstRowLastColumn="0" w:lastRowFirstColumn="0" w:lastRowLastColumn="0"/>
+              <w:cnfStyle w:val="000000100000"/>
               <w:rPr>
                 <w:lang w:val="es-ES_tradnl"/>
               </w:rPr>
@@ -424,7 +424,7 @@
           </w:tcPr>
           <w:p>
             <w:pPr>
-              <w:cnfStyle w:val="000000100000" w:firstRow="0" w:lastRow="0" w:firstColumn="0" w:lastColumn="0" w:oddVBand="0" w:evenVBand="0" w:oddHBand="1" w:evenHBand="0" w:firstRowFirstColumn="0" w:firstRowLastColumn="0" w:lastRowFirstColumn="0" w:lastRowLastColumn="0"/>
+              <w:cnfStyle w:val="000000100000"/>
               <w:rPr>
                 <w:lang w:val="es-ES_tradnl"/>
               </w:rPr>
@@ -485,7 +485,6 @@
           <w:docPartUnique/>
         </w:docPartObj>
       </w:sdtPr>
-      <w:sdtEndPr/>
       <w:sdtContent>
         <w:p>
           <w:pPr>
@@ -2580,17 +2579,9 @@
         <w:rPr>
           <w:lang w:val="es-ES_tradnl"/>
         </w:rPr>
-        <w:t xml:space="preserve">Descripción de </w:t>
-      </w:r>
-      <w:proofErr w:type="gramStart"/>
-      <w:r>
-        <w:rPr>
-          <w:lang w:val="es-ES_tradnl"/>
-        </w:rPr>
-        <w:t>requerimiento funcionales</w:t>
+        <w:t>Descripción de requerimiento funcionales</w:t>
       </w:r>
       <w:bookmarkEnd w:id="5"/>
-      <w:proofErr w:type="gramEnd"/>
     </w:p>
     <w:p>
       <w:pPr>
@@ -2637,7 +2628,7 @@
         <w:tblStyle w:val="Tablaconcuadrcula"/>
         <w:tblW w:w="0" w:type="auto"/>
         <w:tblInd w:w="534" w:type="dxa"/>
-        <w:tblLook w:val="04A0" w:firstRow="1" w:lastRow="0" w:firstColumn="1" w:lastColumn="0" w:noHBand="0" w:noVBand="1"/>
+        <w:tblLook w:val="04A0"/>
       </w:tblPr>
       <w:tblGrid>
         <w:gridCol w:w="738"/>
@@ -3021,7 +3012,7 @@
         <w:tblStyle w:val="Tablaconcuadrcula"/>
         <w:tblW w:w="0" w:type="auto"/>
         <w:tblInd w:w="534" w:type="dxa"/>
-        <w:tblLook w:val="04A0" w:firstRow="1" w:lastRow="0" w:firstColumn="1" w:lastColumn="0" w:noHBand="0" w:noVBand="1"/>
+        <w:tblLook w:val="04A0"/>
       </w:tblPr>
       <w:tblGrid>
         <w:gridCol w:w="738"/>
@@ -3273,7 +3264,7 @@
         <w:tblStyle w:val="Tablaconcuadrcula"/>
         <w:tblW w:w="0" w:type="auto"/>
         <w:tblInd w:w="534" w:type="dxa"/>
-        <w:tblLook w:val="04A0" w:firstRow="1" w:lastRow="0" w:firstColumn="1" w:lastColumn="0" w:noHBand="0" w:noVBand="1"/>
+        <w:tblLook w:val="04A0"/>
       </w:tblPr>
       <w:tblGrid>
         <w:gridCol w:w="738"/>
@@ -3537,7 +3528,7 @@
       <w:tblPr>
         <w:tblStyle w:val="Tablaconcuadrcula"/>
         <w:tblW w:w="0" w:type="auto"/>
-        <w:tblLook w:val="04A0" w:firstRow="1" w:lastRow="0" w:firstColumn="1" w:lastColumn="0" w:noHBand="0" w:noVBand="1"/>
+        <w:tblLook w:val="04A0"/>
       </w:tblPr>
       <w:tblGrid>
         <w:gridCol w:w="817"/>
@@ -3668,21 +3659,7 @@
               <w:rPr>
                 <w:lang w:val="es-ES_tradnl"/>
               </w:rPr>
-              <w:t xml:space="preserve">alizar completamente la sintaxis de todos los archivos fuente de un programa escrito en lenguaje Java y contar las LOC </w:t>
-            </w:r>
-            <w:proofErr w:type="gramStart"/>
-            <w:r>
-              <w:rPr>
-                <w:lang w:val="es-ES_tradnl"/>
-              </w:rPr>
-              <w:t>lógicas independiente</w:t>
-            </w:r>
-            <w:proofErr w:type="gramEnd"/>
-            <w:r>
-              <w:rPr>
-                <w:lang w:val="es-ES_tradnl"/>
-              </w:rPr>
-              <w:t xml:space="preserve"> del formato del programa.</w:t>
+              <w:t>alizar completamente la sintaxis de todos los archivos fuente de un programa escrito en lenguaje Java y contar las LOC lógicas independiente del formato del programa.</w:t>
             </w:r>
           </w:p>
         </w:tc>
@@ -3867,21 +3844,7 @@
               <w:rPr>
                 <w:lang w:val="es-ES_tradnl"/>
               </w:rPr>
-              <w:t xml:space="preserve">El programa debe analizar archivos de código fuente del lenguaje Java, los cuales tienen </w:t>
-            </w:r>
-            <w:proofErr w:type="gramStart"/>
-            <w:r>
-              <w:rPr>
-                <w:lang w:val="es-ES_tradnl"/>
-              </w:rPr>
-              <w:t>las extensión</w:t>
-            </w:r>
-            <w:proofErr w:type="gramEnd"/>
-            <w:r>
-              <w:rPr>
-                <w:lang w:val="es-ES_tradnl"/>
-              </w:rPr>
-              <w:t xml:space="preserve"> .java.</w:t>
+              <w:t>El programa debe analizar archivos de código fuente del lenguaje Java, los cuales tienen las extensión .java.</w:t>
             </w:r>
           </w:p>
         </w:tc>
@@ -3927,7 +3890,7 @@
       <w:tblPr>
         <w:tblStyle w:val="Tablaconcuadrcula"/>
         <w:tblW w:w="0" w:type="auto"/>
-        <w:tblLook w:val="04A0" w:firstRow="1" w:lastRow="0" w:firstColumn="1" w:lastColumn="0" w:noHBand="0" w:noVBand="1"/>
+        <w:tblLook w:val="04A0"/>
       </w:tblPr>
       <w:tblGrid>
         <w:gridCol w:w="817"/>
@@ -4197,7 +4160,7 @@
       <w:tblPr>
         <w:tblStyle w:val="Tablaconcuadrcula"/>
         <w:tblW w:w="0" w:type="auto"/>
-        <w:tblLook w:val="04A0" w:firstRow="1" w:lastRow="0" w:firstColumn="1" w:lastColumn="0" w:noHBand="0" w:noVBand="1"/>
+        <w:tblLook w:val="04A0"/>
       </w:tblPr>
       <w:tblGrid>
         <w:gridCol w:w="817"/>
@@ -4393,21 +4356,7 @@
         <w:rPr>
           <w:lang w:val="es-ES_tradnl"/>
         </w:rPr>
-        <w:t xml:space="preserve"> suministrar las rutas a los archivos o carpetas raíz de </w:t>
-      </w:r>
-      <w:proofErr w:type="gramStart"/>
-      <w:r>
-        <w:rPr>
-          <w:lang w:val="es-ES_tradnl"/>
-        </w:rPr>
-        <w:t>los</w:t>
-      </w:r>
-      <w:proofErr w:type="gramEnd"/>
-      <w:r>
-        <w:rPr>
-          <w:lang w:val="es-ES_tradnl"/>
-        </w:rPr>
-        <w:t xml:space="preserve"> fuentes para comparación el programa pedirá al usuario que digite tales rutas.</w:t>
+        <w:t xml:space="preserve"> suministrar las rutas a los archivos o carpetas raíz de los fuentes para comparación el programa pedirá al usuario que digite tales rutas.</w:t>
       </w:r>
     </w:p>
     <w:p>
@@ -4834,21 +4783,7 @@
         <w:rPr>
           <w:lang w:val="en-US"/>
         </w:rPr>
-        <w:t xml:space="preserve">Introduction to the Team Software Process, </w:t>
-      </w:r>
-      <w:proofErr w:type="gramStart"/>
-      <w:r>
-        <w:rPr>
-          <w:lang w:val="en-US"/>
-        </w:rPr>
-        <w:t>Defining  the</w:t>
-      </w:r>
-      <w:proofErr w:type="gramEnd"/>
-      <w:r>
-        <w:rPr>
-          <w:lang w:val="en-US"/>
-        </w:rPr>
-        <w:t xml:space="preserve"> requirement, </w:t>
+        <w:t xml:space="preserve">Introduction to the Team Software Process, Defining  the requirement, </w:t>
       </w:r>
       <w:proofErr w:type="spellStart"/>
       <w:r>
@@ -4939,7 +4874,7 @@
 </file>
 
 <file path=word/numbering.xml><?xml version="1.0" encoding="utf-8"?>
-<w:numbering xmlns:wpc="http://schemas.microsoft.com/office/word/2010/wordprocessingCanvas" xmlns:mc="http://schemas.openxmlformats.org/markup-compatibility/2006" xmlns:o="urn:schemas-microsoft-com:office:office" xmlns:r="http://schemas.openxmlformats.org/officeDocument/2006/relationships" xmlns:m="http://schemas.openxmlformats.org/officeDocument/2006/math" xmlns:v="urn:schemas-microsoft-com:vml" xmlns:wp14="http://schemas.microsoft.com/office/word/2010/wordprocessingDrawing" xmlns:wp="http://schemas.openxmlformats.org/drawingml/2006/wordprocessingDrawing" xmlns:w10="urn:schemas-microsoft-com:office:word" xmlns:w="http://schemas.openxmlformats.org/wordprocessingml/2006/main" xmlns:w14="http://schemas.microsoft.com/office/word/2010/wordml" xmlns:wpg="http://schemas.microsoft.com/office/word/2010/wordprocessingGroup" xmlns:wpi="http://schemas.microsoft.com/office/word/2010/wordprocessingInk" xmlns:wne="http://schemas.microsoft.com/office/word/2006/wordml" xmlns:wps="http://schemas.microsoft.com/office/word/2010/wordprocessingShape" mc:Ignorable="w14 wp14">
+<w:numbering xmlns:ve="http://schemas.openxmlformats.org/markup-compatibility/2006" xmlns:o="urn:schemas-microsoft-com:office:office" xmlns:r="http://schemas.openxmlformats.org/officeDocument/2006/relationships" xmlns:m="http://schemas.openxmlformats.org/officeDocument/2006/math" xmlns:v="urn:schemas-microsoft-com:vml" xmlns:wp="http://schemas.openxmlformats.org/drawingml/2006/wordprocessingDrawing" xmlns:w10="urn:schemas-microsoft-com:office:word" xmlns:w="http://schemas.openxmlformats.org/wordprocessingml/2006/main" xmlns:wne="http://schemas.microsoft.com/office/word/2006/wordml">
   <w:abstractNum w:abstractNumId="0">
     <w:nsid w:val="03E6412B"/>
     <w:multiLevelType w:val="hybridMultilevel"/>
@@ -6255,7 +6190,7 @@
 </file>
 
 <file path=word/styles.xml><?xml version="1.0" encoding="utf-8"?>
-<w:styles xmlns:mc="http://schemas.openxmlformats.org/markup-compatibility/2006" xmlns:r="http://schemas.openxmlformats.org/officeDocument/2006/relationships" xmlns:w="http://schemas.openxmlformats.org/wordprocessingml/2006/main" xmlns:w14="http://schemas.microsoft.com/office/word/2010/wordml" mc:Ignorable="w14">
+<w:styles xmlns:r="http://schemas.openxmlformats.org/officeDocument/2006/relationships" xmlns:w="http://schemas.openxmlformats.org/wordprocessingml/2006/main">
   <w:docDefaults>
     <w:rPrDefault>
       <w:rPr>
@@ -6495,6 +6430,7 @@
     <w:uiPriority w:val="99"/>
     <w:semiHidden/>
     <w:unhideWhenUsed/>
+    <w:qFormat/>
     <w:tblPr>
       <w:tblInd w:w="0" w:type="dxa"/>
       <w:tblCellMar>
@@ -7244,7 +7180,7 @@
 </file>
 
 <file path=customXml/itemProps1.xml><?xml version="1.0" encoding="utf-8"?>
-<ds:datastoreItem xmlns:ds="http://schemas.openxmlformats.org/officeDocument/2006/customXml" ds:itemID="{887C142F-AB8E-4727-83CE-8BA3F38E8B08}">
+<ds:datastoreItem xmlns:ds="http://schemas.openxmlformats.org/officeDocument/2006/customXml" ds:itemID="{C18083D7-917D-49D3-A421-4E5F1AD40D0F}">
   <ds:schemaRefs>
     <ds:schemaRef ds:uri="http://schemas.openxmlformats.org/officeDocument/2006/bibliography"/>
   </ds:schemaRefs>

</xml_diff>